<commit_message>
week 38 final commit
</commit_message>
<xml_diff>
--- a/Week_38_Athlete_Ranks/Plotly_FF_2025_38_read_me.docx
+++ b/Week_38_Athlete_Ranks/Plotly_FF_2025_38_read_me.docx
@@ -22,7 +22,16 @@
         <w:t>He</w:t>
       </w:r>
       <w:r>
-        <w:t>re are the details:</w:t>
+        <w:t xml:space="preserve">re </w:t>
+      </w:r>
+      <w:r>
+        <w:t xml:space="preserve">is a dashboard </w:t>
+      </w:r>
+      <w:r>
+        <w:t>to look at athlete rankings over time. A few points</w:t>
+      </w:r>
+      <w:r>
+        <w:t>:</w:t>
       </w:r>
     </w:p>
     <w:p>
@@ -34,7 +43,10 @@
         </w:numPr>
       </w:pPr>
       <w:r>
-        <w:t>Athletes with less than 5 years of data are excluded.</w:t>
+        <w:t>Athletes with fewer than 5 years of data were excluded</w:t>
+      </w:r>
+      <w:r>
+        <w:t>.</w:t>
       </w:r>
     </w:p>
     <w:p>
@@ -46,70 +58,7 @@
         </w:numPr>
       </w:pPr>
       <w:r>
-        <w:t>Athletes w</w:t>
-      </w:r>
-      <w:r>
-        <w:t xml:space="preserve">ithin each league </w:t>
-      </w:r>
-      <w:r>
-        <w:t>were</w:t>
-      </w:r>
-      <w:r>
-        <w:t xml:space="preserve"> sorted</w:t>
-      </w:r>
-      <w:r>
-        <w:t xml:space="preserve"> by </w:t>
-      </w:r>
-      <w:r>
-        <w:t xml:space="preserve">median rank </w:t>
-      </w:r>
-      <w:r>
-        <w:t>(to reduce outlier effect) over</w:t>
-      </w:r>
-      <w:r>
-        <w:t xml:space="preserve"> </w:t>
-      </w:r>
-      <w:r>
-        <w:t>all</w:t>
-      </w:r>
-      <w:r>
-        <w:t xml:space="preserve"> their years, and</w:t>
-      </w:r>
-      <w:r>
-        <w:t xml:space="preserve"> then </w:t>
-      </w:r>
-      <w:r>
-        <w:t xml:space="preserve">by mean rank over </w:t>
-      </w:r>
-      <w:r>
-        <w:t>all</w:t>
-      </w:r>
-      <w:r>
-        <w:t xml:space="preserve"> their years.  </w:t>
-      </w:r>
-      <w:r>
-        <w:t xml:space="preserve">The top 5 from each league </w:t>
-      </w:r>
-      <w:r>
-        <w:t xml:space="preserve">were selected with these </w:t>
-      </w:r>
-      <w:r>
-        <w:t>criteria</w:t>
-      </w:r>
-      <w:r>
-        <w:t xml:space="preserve">. This dashboard could be enhanced to </w:t>
-      </w:r>
-      <w:r>
-        <w:t>include all</w:t>
-      </w:r>
-      <w:r>
-        <w:t xml:space="preserve"> athlete</w:t>
-      </w:r>
-      <w:r>
-        <w:t>s</w:t>
-      </w:r>
-      <w:r>
-        <w:t xml:space="preserve"> in the dataset.</w:t>
+        <w:t xml:space="preserve">Athletes within each league were first sorted by median rank (to minimize the influence of outliers) across all their years, then by mean rank. The top 5 athletes from each league were selected based on these criteria. </w:t>
       </w:r>
     </w:p>
     <w:p>
@@ -121,40 +70,24 @@
         </w:numPr>
       </w:pPr>
       <w:r>
-        <w:t>Dash Mantine</w:t>
-      </w:r>
-      <w:r>
-        <w:t xml:space="preserve"> ChipGroup was used for </w:t>
-      </w:r>
-      <w:r>
-        <w:t xml:space="preserve">league </w:t>
-      </w:r>
-      <w:r>
-        <w:t xml:space="preserve">selection </w:t>
-      </w:r>
-      <w:r>
-        <w:t>(</w:t>
-      </w:r>
-      <w:r>
-        <w:t xml:space="preserve">one </w:t>
-      </w:r>
-      <w:r>
-        <w:t>or multiple</w:t>
-      </w:r>
-      <w:r>
-        <w:t>)</w:t>
-      </w:r>
-      <w:r>
-        <w:t>.</w:t>
-      </w:r>
-      <w:r>
-        <w:t xml:space="preserve"> </w:t>
-      </w:r>
-      <w:r>
-        <w:t xml:space="preserve">First time for me, great </w:t>
-      </w:r>
-      <w:r>
-        <w:t>learning experience</w:t>
+        <w:t xml:space="preserve">For the first time </w:t>
+      </w:r>
+      <w:r>
+        <w:t xml:space="preserve">I used the Dash Mantine </w:t>
+      </w:r>
+      <w:proofErr w:type="spellStart"/>
+      <w:r>
+        <w:t>ChipGroup</w:t>
+      </w:r>
+      <w:proofErr w:type="spellEnd"/>
+      <w:r>
+        <w:t xml:space="preserve"> for league selection (allowing single or multiple selections). </w:t>
+      </w:r>
+      <w:r>
+        <w:t>I</w:t>
+      </w:r>
+      <w:r>
+        <w:t>t was a great learning experience</w:t>
       </w:r>
       <w:r>
         <w:t>.</w:t>
@@ -169,52 +102,24 @@
         </w:numPr>
       </w:pPr>
       <w:r>
-        <w:t>Usually,</w:t>
-      </w:r>
-      <w:r>
-        <w:t xml:space="preserve"> I</w:t>
-      </w:r>
-      <w:r>
-        <w:t xml:space="preserve"> turn off all grid lines</w:t>
-      </w:r>
-      <w:r>
-        <w:t>. In this case</w:t>
-      </w:r>
-      <w:r>
-        <w:t xml:space="preserve"> </w:t>
-      </w:r>
-      <w:r>
-        <w:t xml:space="preserve">the </w:t>
-      </w:r>
-      <w:r>
-        <w:t xml:space="preserve">y-axis </w:t>
-      </w:r>
-      <w:r>
-        <w:t xml:space="preserve">is </w:t>
-      </w:r>
-      <w:r>
-        <w:t>logarithmic (</w:t>
-      </w:r>
-      <w:r>
-        <w:t>log_y=True</w:t>
-      </w:r>
-      <w:r>
-        <w:t>)</w:t>
-      </w:r>
-      <w:r>
-        <w:t xml:space="preserve">, </w:t>
-      </w:r>
-      <w:r>
-        <w:t xml:space="preserve">so </w:t>
-      </w:r>
-      <w:r>
-        <w:t>I</w:t>
-      </w:r>
-      <w:r>
-        <w:t xml:space="preserve"> </w:t>
-      </w:r>
-      <w:r>
-        <w:t>kept the horizontal grid lines</w:t>
+        <w:t xml:space="preserve">Normally, I turn off all grid lines, but </w:t>
+      </w:r>
+      <w:r>
+        <w:t>with</w:t>
+      </w:r>
+      <w:r>
+        <w:t xml:space="preserve"> the y-axis logarithmic (</w:t>
+      </w:r>
+      <w:proofErr w:type="spellStart"/>
+      <w:r>
+        <w:t>log_y</w:t>
+      </w:r>
+      <w:proofErr w:type="spellEnd"/>
+      <w:r>
+        <w:t>=True), I decided to keep the horizontal grid lines for better</w:t>
+      </w:r>
+      <w:r>
+        <w:t xml:space="preserve"> clarity</w:t>
       </w:r>
       <w:r>
         <w:t>.</w:t>
@@ -229,99 +134,75 @@
         </w:numPr>
       </w:pPr>
       <w:r>
-        <w:t xml:space="preserve">They say you can’t compare athletes </w:t>
-      </w:r>
-      <w:r>
-        <w:t xml:space="preserve">across different </w:t>
-      </w:r>
-      <w:r>
-        <w:t>generations</w:t>
-      </w:r>
-      <w:r>
-        <w:t xml:space="preserve">. </w:t>
-      </w:r>
-      <w:r>
-        <w:t>But you can in this case where the</w:t>
-      </w:r>
-      <w:r>
-        <w:t xml:space="preserve"> timeline on the left is by calendar year, the </w:t>
-      </w:r>
-      <w:r>
-        <w:t>timeline on the right by career year</w:t>
-      </w:r>
-      <w:r>
-        <w:t>. A</w:t>
-      </w:r>
-      <w:r>
-        <w:t>thletes</w:t>
-      </w:r>
-      <w:r>
-        <w:t xml:space="preserve"> with non-overlapping timelines</w:t>
-      </w:r>
-      <w:r>
-        <w:t xml:space="preserve"> can be compared</w:t>
-      </w:r>
-      <w:r>
-        <w:t>.</w:t>
+        <w:t>It</w:t>
+      </w:r>
+      <w:r>
+        <w:t>’</w:t>
+      </w:r>
+      <w:r>
+        <w:t xml:space="preserve">s been </w:t>
+      </w:r>
+      <w:r>
+        <w:t xml:space="preserve">said that athletes </w:t>
+      </w:r>
+      <w:r>
+        <w:t xml:space="preserve">from different decades </w:t>
+      </w:r>
+      <w:r>
+        <w:t>can't be fairly compared</w:t>
+      </w:r>
+      <w:r>
+        <w:t xml:space="preserve">, however </w:t>
+      </w:r>
+      <w:r>
+        <w:t xml:space="preserve">this dashboard allows for it. The timeline on the left </w:t>
+      </w:r>
+      <w:r>
+        <w:t>plots rank by</w:t>
+      </w:r>
+      <w:r>
+        <w:t xml:space="preserve"> calendar years, while the timeline on the right </w:t>
+      </w:r>
+      <w:r>
+        <w:t xml:space="preserve">plots rank by </w:t>
+      </w:r>
+      <w:r>
+        <w:t>career years.</w:t>
+      </w:r>
+      <w:r>
+        <w:t xml:space="preserve"> The dataset starts career years at </w:t>
+      </w:r>
+      <w:r>
+        <w:t>0</w:t>
+      </w:r>
+      <w:r>
+        <w:t>, I changed to start at 1.</w:t>
       </w:r>
     </w:p>
     <w:p>
-      <w:pPr>
-        <w:pStyle w:val="ListParagraph"/>
-        <w:numPr>
-          <w:ilvl w:val="0"/>
-          <w:numId w:val="4"/>
-        </w:numPr>
-      </w:pPr>
-      <w:r>
-        <w:t xml:space="preserve">Many </w:t>
-      </w:r>
-      <w:r>
-        <w:t>questions remain</w:t>
-      </w:r>
-      <w:r>
-        <w:t xml:space="preserve"> from me</w:t>
-      </w:r>
-      <w:r>
-        <w:t xml:space="preserve"> about what the actual ranks mean, and </w:t>
-      </w:r>
-      <w:r>
-        <w:t xml:space="preserve">what it would </w:t>
-      </w:r>
-      <w:r>
-        <w:t xml:space="preserve">look </w:t>
-      </w:r>
-      <w:r>
-        <w:t>like if there were enough data to com</w:t>
-      </w:r>
-      <w:r>
-        <w:t>p</w:t>
-      </w:r>
-      <w:r>
-        <w:t xml:space="preserve">are athletes from 50 years ago </w:t>
-      </w:r>
-      <w:r>
-        <w:t xml:space="preserve">with the </w:t>
-      </w:r>
-      <w:r>
-        <w:t xml:space="preserve">athletes </w:t>
-      </w:r>
-      <w:r>
-        <w:t>of this decade</w:t>
-      </w:r>
-      <w:r>
-        <w:t>.</w:t>
-      </w:r>
-    </w:p>
-    <w:p>
-      <w:r>
-        <w:t xml:space="preserve">I hope you enjoy this </w:t>
-      </w:r>
-      <w:r>
-        <w:t>dashboard and</w:t>
-      </w:r>
-      <w:r>
-        <w:t xml:space="preserve"> appreciate any feedback or suggestions.</w:t>
+      <w:r>
+        <w:t xml:space="preserve">I have </w:t>
+      </w:r>
+      <w:r>
+        <w:t xml:space="preserve">questions about what the ranks truly </w:t>
+      </w:r>
+      <w:r>
+        <w:t>represent</w:t>
+      </w:r>
+      <w:r>
+        <w:t xml:space="preserve"> and</w:t>
+      </w:r>
+      <w:r>
+        <w:t xml:space="preserve"> would love to see a data set like this on</w:t>
+      </w:r>
+      <w:r>
+        <w:t>e</w:t>
+      </w:r>
+      <w:r>
+        <w:t xml:space="preserve"> covering </w:t>
+      </w:r>
+      <w:r>
+        <w:t>a far greater number of years.</w:t>
       </w:r>
     </w:p>
     <w:p>

</xml_diff>